<commit_message>
Added comments changed some school files
</commit_message>
<xml_diff>
--- a/School files/1. Behoefte van de Opdrachtgever.docx
+++ b/School files/1. Behoefte van de Opdrachtgever.docx
@@ -411,7 +411,7 @@
           <w:r>
             <w:fldChar w:fldCharType="separate"/>
           </w:r>
-          <w:hyperlink w:anchor="_Toc23685607" w:history="1">
+          <w:hyperlink w:anchor="_Toc23762382" w:history="1">
             <w:r>
               <w:rPr>
                 <w:rStyle w:val="Hyperlink"/>
@@ -439,7 +439,7 @@
                 <w:noProof/>
                 <w:webHidden/>
               </w:rPr>
-              <w:instrText xml:space="preserve"> PAGEREF _Toc23685607 \h </w:instrText>
+              <w:instrText xml:space="preserve"> PAGEREF _Toc23762382 \h </w:instrText>
             </w:r>
             <w:r>
               <w:rPr>
@@ -481,7 +481,7 @@
               <w:noProof/>
             </w:rPr>
           </w:pPr>
-          <w:hyperlink w:anchor="_Toc23685608" w:history="1">
+          <w:hyperlink w:anchor="_Toc23762383" w:history="1">
             <w:r>
               <w:rPr>
                 <w:rStyle w:val="Hyperlink"/>
@@ -509,7 +509,7 @@
                 <w:noProof/>
                 <w:webHidden/>
               </w:rPr>
-              <w:instrText xml:space="preserve"> PAGEREF _Toc23685608 \h </w:instrText>
+              <w:instrText xml:space="preserve"> PAGEREF _Toc23762383 \h </w:instrText>
             </w:r>
             <w:r>
               <w:rPr>
@@ -551,7 +551,7 @@
               <w:noProof/>
             </w:rPr>
           </w:pPr>
-          <w:hyperlink w:anchor="_Toc23685609" w:history="1">
+          <w:hyperlink w:anchor="_Toc23762384" w:history="1">
             <w:r>
               <w:rPr>
                 <w:rStyle w:val="Hyperlink"/>
@@ -579,7 +579,7 @@
                 <w:noProof/>
                 <w:webHidden/>
               </w:rPr>
-              <w:instrText xml:space="preserve"> PAGEREF _Toc23685609 \h </w:instrText>
+              <w:instrText xml:space="preserve"> PAGEREF _Toc23762384 \h </w:instrText>
             </w:r>
             <w:r>
               <w:rPr>
@@ -621,7 +621,7 @@
               <w:noProof/>
             </w:rPr>
           </w:pPr>
-          <w:hyperlink w:anchor="_Toc23685610" w:history="1">
+          <w:hyperlink w:anchor="_Toc23762385" w:history="1">
             <w:r>
               <w:rPr>
                 <w:rStyle w:val="Hyperlink"/>
@@ -649,7 +649,7 @@
                 <w:noProof/>
                 <w:webHidden/>
               </w:rPr>
-              <w:instrText xml:space="preserve"> PAGEREF _Toc23685610 \h </w:instrText>
+              <w:instrText xml:space="preserve"> PAGEREF _Toc23762385 \h </w:instrText>
             </w:r>
             <w:r>
               <w:rPr>
@@ -710,8 +710,6 @@
           <w:lang w:val="nl-NL"/>
         </w:rPr>
       </w:pPr>
-      <w:bookmarkStart w:id="2" w:name="_GoBack"/>
-      <w:bookmarkEnd w:id="2"/>
       <w:r>
         <w:rPr>
           <w:lang w:val="nl-NL"/>
@@ -727,7 +725,7 @@
           <w:lang w:val="nl-NL"/>
         </w:rPr>
       </w:pPr>
-      <w:bookmarkStart w:id="3" w:name="_Toc23685607"/>
+      <w:bookmarkStart w:id="2" w:name="_Toc23762382"/>
       <w:r>
         <w:rPr>
           <w:lang w:val="nl-NL"/>
@@ -735,24 +733,26 @@
         <w:lastRenderedPageBreak/>
         <w:t>Inleiding</w:t>
       </w:r>
+      <w:bookmarkEnd w:id="2"/>
+    </w:p>
+    <w:p>
+      <w:pPr>
+        <w:pStyle w:val="NoSpacing"/>
+      </w:pPr>
+    </w:p>
+    <w:p>
+      <w:pPr>
+        <w:pStyle w:val="NoSpacing"/>
+      </w:pPr>
+      <w:r>
+        <w:t xml:space="preserve">Op vrijdag 6 september is het groepje 1 of 30 ontstaan, en kregen wij de opdracht memory. Het doel van dit project was om een memory project te gaan maken voor onze opdrachtgever Dhr. </w:t>
+      </w:r>
+      <w:proofErr w:type="spellStart"/>
+      <w:r>
+        <w:t>pieterson</w:t>
+      </w:r>
+      <w:bookmarkStart w:id="3" w:name="_GoBack"/>
       <w:bookmarkEnd w:id="3"/>
-    </w:p>
-    <w:p>
-      <w:pPr>
-        <w:pStyle w:val="NoSpacing"/>
-      </w:pPr>
-    </w:p>
-    <w:p>
-      <w:pPr>
-        <w:pStyle w:val="NoSpacing"/>
-      </w:pPr>
-      <w:r>
-        <w:t xml:space="preserve">Op vrijdag 6 september is het groepje 1 of 30 ontstaan, en kregen wij de opdracht memory. Het doel van dit project was om een memory project te gaan maken voor onze opdrachtgever Dhr. </w:t>
-      </w:r>
-      <w:proofErr w:type="spellStart"/>
-      <w:r>
-        <w:t>pieterson</w:t>
-      </w:r>
       <w:proofErr w:type="spellEnd"/>
       <w:r>
         <w:t>.</w:t>
@@ -1102,7 +1102,7 @@
           <w:lang w:val="nl-NL"/>
         </w:rPr>
       </w:pPr>
-      <w:bookmarkStart w:id="4" w:name="_Toc23685608"/>
+      <w:bookmarkStart w:id="4" w:name="_Toc23762383"/>
       <w:r>
         <w:rPr>
           <w:lang w:val="nl-NL"/>
@@ -1119,7 +1119,7 @@
           <w:lang w:val="nl-NL"/>
         </w:rPr>
       </w:pPr>
-      <w:bookmarkStart w:id="5" w:name="_Toc23685609"/>
+      <w:bookmarkStart w:id="5" w:name="_Toc23762384"/>
       <w:r>
         <w:rPr>
           <w:lang w:val="nl-NL"/>
@@ -1177,7 +1177,7 @@
           <w:lang w:val="nl-NL"/>
         </w:rPr>
       </w:pPr>
-      <w:bookmarkStart w:id="6" w:name="_Toc23685610"/>
+      <w:bookmarkStart w:id="6" w:name="_Toc23762385"/>
       <w:r>
         <w:rPr>
           <w:lang w:val="nl-NL"/>
@@ -3422,7 +3422,7 @@
 </file>
 
 <file path=customXml/itemProps1.xml><?xml version="1.0" encoding="utf-8"?>
-<ds:datastoreItem xmlns:ds="http://schemas.openxmlformats.org/officeDocument/2006/customXml" ds:itemID="{A93D520D-A8FE-4D3D-ABAB-53D8319D8E55}">
+<ds:datastoreItem xmlns:ds="http://schemas.openxmlformats.org/officeDocument/2006/customXml" ds:itemID="{D0116786-CFD2-42B4-9E3A-31227E4DD353}">
   <ds:schemaRefs>
     <ds:schemaRef ds:uri="http://schemas.openxmlformats.org/officeDocument/2006/bibliography"/>
   </ds:schemaRefs>

</xml_diff>